<commit_message>
added changes to images
</commit_message>
<xml_diff>
--- a/Design Proposal.docx
+++ b/Design Proposal.docx
@@ -1625,14 +1625,14 @@
     </w:p>
     <w:p>
       <w:pPr>
-        <w:jc w:val="center"/>
-        <w:rPr>
-          <w:rFonts w:ascii="Century Gothic" w:hAnsi="Century Gothic"/>
-        </w:rPr>
-      </w:pPr>
-      <w:r>
-        <w:rPr>
-          <w:rFonts w:ascii="Century Gothic" w:hAnsi="Century Gothic"/>
+        <w:rPr>
+          <w:rFonts w:ascii="Century Gothic" w:hAnsi="Century Gothic"/>
+        </w:rPr>
+      </w:pPr>
+      <w:r>
+        <w:rPr>
+          <w:rFonts w:ascii="Century Gothic" w:hAnsi="Century Gothic"/>
+          <w:noProof/>
         </w:rPr>
         <w:drawing>
           <wp:inline distT="0" distB="0" distL="0" distR="0" wp14:anchorId="33ED69C9" wp14:editId="0A1142BE">
@@ -1669,6 +1669,19 @@
             </a:graphic>
           </wp:inline>
         </w:drawing>
+      </w:r>
+    </w:p>
+    <w:p>
+      <w:pPr>
+        <w:rPr>
+          <w:rFonts w:ascii="Century Gothic" w:hAnsi="Century Gothic"/>
+        </w:rPr>
+      </w:pPr>
+      <w:r>
+        <w:rPr>
+          <w:rFonts w:ascii="Century Gothic" w:hAnsi="Century Gothic"/>
+        </w:rPr>
+        <w:t>TP2 Update: I have not made any explicit changes to my design proposal since TP1</w:t>
       </w:r>
     </w:p>
     <w:sectPr>

</xml_diff>